<commit_message>
GUI updates for the sprint
</commit_message>
<xml_diff>
--- a/2 SPRINT/Product Backlog_ 2SPRINT.docx
+++ b/2 SPRINT/Product Backlog_ 2SPRINT.docx
@@ -1758,7 +1758,6 @@
           <w:bCs w:val="0"/>
           <w:lang w:val="de-DE"/>
         </w:rPr>
-        <w:lastRenderedPageBreak/>
         <w:t xml:space="preserve">USER EPIC </w:t>
       </w:r>
       <w:r>
@@ -3082,7 +3081,7 @@
               <w:jc w:val="center"/>
             </w:pPr>
             <w:r>
-              <w:t>4</w:t>
+              <w:t>5</w:t>
             </w:r>
           </w:p>
         </w:tc>
@@ -3240,7 +3239,7 @@
               <w:jc w:val="center"/>
             </w:pPr>
             <w:r>
-              <w:t>4</w:t>
+              <w:t>5</w:t>
             </w:r>
           </w:p>
         </w:tc>

</xml_diff>